<commit_message>
live session 2 rev 3 added
</commit_message>
<xml_diff>
--- a/Documents/pragma/it/coursera/FA A 24 ITMO 356-556/Live Sessions/live_session_2/Live Session II FA A 24.docx
+++ b/Documents/pragma/it/coursera/FA A 24 ITMO 356-556/Live Sessions/live_session_2/Live Session II FA A 24.docx
@@ -269,49 +269,7 @@
           <w:b/>
           <w:bCs/>
         </w:rPr>
-        <w:t xml:space="preserve"> </w:t>
-      </w:r>
-      <w:r>
-        <w:rPr>
-          <w:b/>
-          <w:bCs/>
-        </w:rPr>
-        <w:t xml:space="preserve">like </w:t>
-      </w:r>
-      <w:r>
-        <w:rPr>
-          <w:b/>
-          <w:bCs/>
-        </w:rPr>
-        <w:t xml:space="preserve">for </w:t>
-      </w:r>
-      <w:r>
-        <w:rPr>
-          <w:b/>
-          <w:bCs/>
-        </w:rPr>
-        <w:t xml:space="preserve">Ubuntu, </w:t>
-      </w:r>
-      <w:r>
-        <w:rPr>
-          <w:b/>
-          <w:bCs/>
-        </w:rPr>
-        <w:t xml:space="preserve">Fedora </w:t>
-      </w:r>
-      <w:r>
-        <w:rPr>
-          <w:b/>
-          <w:bCs/>
-        </w:rPr>
-        <w:t xml:space="preserve">etc. </w:t>
-      </w:r>
-      <w:r>
-        <w:rPr>
-          <w:b/>
-          <w:bCs/>
-        </w:rPr>
-        <w:t>Desktop icons</w:t>
+        <w:t xml:space="preserve"> like for Ubuntu, Fedora etc. Desktop icons</w:t>
       </w:r>
     </w:p>
     <w:p/>
@@ -403,7 +361,21 @@
           <w:b/>
           <w:bCs/>
         </w:rPr>
-        <w:t>sudo dnf install emacs</w:t>
+        <w:t xml:space="preserve">sudo </w:t>
+      </w:r>
+      <w:r>
+        <w:rPr>
+          <w:b/>
+          <w:bCs/>
+        </w:rPr>
+        <w:t>apt-get</w:t>
+      </w:r>
+      <w:r>
+        <w:rPr>
+          <w:b/>
+          <w:bCs/>
+        </w:rPr>
+        <w:t xml:space="preserve"> install emacs</w:t>
       </w:r>
     </w:p>
     <w:p>
@@ -439,7 +411,7 @@
           <w:b/>
           <w:bCs/>
         </w:rPr>
-        <w:t>emacs hello.cpp &amp;</w:t>
+        <w:t>emacs hello.cpp</w:t>
       </w:r>
     </w:p>
     <w:p>
@@ -1269,10 +1241,7 @@
         </w:pBdr>
       </w:pPr>
       <w:r>
-        <w:t>Remember that Lynx is a text-based browser, so it won't display images or multimedia content. It's designed for speed and low resource usage, making it ideal for certain tasks or for use on systems with limited capabilities</w:t>
-      </w:r>
-      <w:r>
-        <w:t>.</w:t>
+        <w:t>Remember that Lynx is a text-based browser, so it won't display images or multimedia content. It's designed for speed and low resource usage, making it ideal for certain tasks or for use on systems with limited capabilities.</w:t>
       </w:r>
     </w:p>
     <w:p>
@@ -2710,6 +2679,14 @@
       </w:r>
     </w:p>
     <w:p>
+      <w:pPr>
+        <w:rPr>
+          <w:b/>
+          <w:bCs/>
+        </w:rPr>
+      </w:pPr>
+    </w:p>
+    <w:p>
       <w:r>
         <w:t>For html file</w:t>
       </w:r>
@@ -2766,8 +2743,26 @@
           <w:b/>
           <w:bCs/>
         </w:rPr>
-        <w:t>curl -O https://upload.wikimedia.org/wikipedia/commons/thumb/3/35/Tux.svg/1200px-Tux.svg.png</w:t>
-      </w:r>
+        <w:t xml:space="preserve">curl -O </w:t>
+      </w:r>
+      <w:hyperlink r:id="rId9" w:history="1">
+        <w:r>
+          <w:rPr>
+            <w:rStyle w:val="Hyperlink"/>
+            <w:b/>
+            <w:bCs/>
+          </w:rPr>
+          <w:t>https://upload.wikimedia.org/wikipedia/commons/thumb/3/35/Tux.svg/1200px-Tux.svg.png</w:t>
+        </w:r>
+      </w:hyperlink>
+    </w:p>
+    <w:p>
+      <w:pPr>
+        <w:rPr>
+          <w:b/>
+          <w:bCs/>
+        </w:rPr>
+      </w:pPr>
     </w:p>
     <w:p>
       <w:pPr>
@@ -2940,11 +2935,11 @@
     </w:p>
     <w:p>
       <w:r>
-        <w:t xml:space="preserve">Containers are often compared to virtual machines (VMs), but they operate differently. While VMs virtualize the entire hardware stack, containers share the host operating system's kernel and utilize its resources more efficiently. This results in faster startup times </w:t>
+        <w:t xml:space="preserve">Containers are often compared to virtual machines (VMs), but they operate differently. While VMs virtualize the entire hardware stack, containers share the host operating </w:t>
       </w:r>
       <w:r>
         <w:lastRenderedPageBreak/>
-        <w:t>and lower overhead, allowing multiple containers to run on a single host without the resource constraints typically associated with VMs</w:t>
+        <w:t>system's kernel and utilize its resources more efficiently. This results in faster startup times and lower overhead, allowing multiple containers to run on a single host without the resource constraints typically associated with VMs</w:t>
       </w:r>
     </w:p>
     <w:p/>
@@ -3019,7 +3014,7 @@
           <w:numId w:val="3"/>
         </w:numPr>
       </w:pPr>
-      <w:hyperlink r:id="rId9" w:history="1">
+      <w:hyperlink r:id="rId10" w:history="1">
         <w:r>
           <w:rPr>
             <w:rStyle w:val="Hyperlink"/>
@@ -3217,6 +3212,7 @@
           <w:b/>
           <w:bCs/>
         </w:rPr>
+        <w:lastRenderedPageBreak/>
         <w:t>sudo add-apt-repository "deb [arch=amd64] https://download.docker.com/linux/ubuntu $(lsb_release -cs) stable"</w:t>
       </w:r>
     </w:p>
@@ -3613,6 +3609,7 @@
           <w:b/>
           <w:bCs/>
         </w:rPr>
+        <w:lastRenderedPageBreak/>
         <w:t>cd html</w:t>
       </w:r>
     </w:p>
@@ -3633,7 +3630,6 @@
     </w:p>
     <w:p>
       <w:r>
-        <w:lastRenderedPageBreak/>
         <w:t xml:space="preserve">Add the following content to </w:t>
       </w:r>
       <w:r>
@@ -3894,8 +3890,8 @@
       </w:pPr>
     </w:p>
     <w:sectPr>
-      <w:footerReference w:type="even" r:id="rId10"/>
-      <w:footerReference w:type="default" r:id="rId11"/>
+      <w:footerReference w:type="even" r:id="rId11"/>
+      <w:footerReference w:type="default" r:id="rId12"/>
       <w:pgSz w:w="12240" w:h="15840"/>
       <w:pgMar w:top="1440" w:right="1440" w:bottom="1440" w:left="1440" w:header="720" w:footer="720" w:gutter="0"/>
       <w:cols w:space="720"/>
@@ -5278,6 +5274,7 @@
   <w:style w:type="character" w:default="1" w:styleId="DefaultParagraphFont">
     <w:name w:val="Default Paragraph Font"/>
     <w:uiPriority w:val="1"/>
+    <w:semiHidden/>
     <w:unhideWhenUsed/>
   </w:style>
   <w:style w:type="table" w:default="1" w:styleId="TableNormal">

</xml_diff>